<commit_message>
Actualizando docuemento para entrega
</commit_message>
<xml_diff>
--- a/FASE1/DOCS/EVIDENCIAS_GRUPALES/ENTREGABLES/Acta de constitución-2.docx
+++ b/FASE1/DOCS/EVIDENCIAS_GRUPALES/ENTREGABLES/Acta de constitución-2.docx
@@ -276,7 +276,7 @@
     </w:p>
     <w:sdt>
       <w:sdtPr>
-        <w:id w:val="534332266"/>
+        <w:id w:val="344110755"/>
         <w:docPartObj>
           <w:docPartGallery w:val="Table of Contents"/>
           <w:docPartUnique w:val="1"/>
@@ -3942,7 +3942,7 @@
               <w:widowControl w:val="1"/>
               <w:numPr>
                 <w:ilvl w:val="0"/>
-                <w:numId w:val="7"/>
+                <w:numId w:val="9"/>
               </w:numPr>
               <w:pBdr>
                 <w:top w:space="0" w:sz="0" w:val="nil"/>
@@ -3995,7 +3995,7 @@
               <w:widowControl w:val="1"/>
               <w:numPr>
                 <w:ilvl w:val="0"/>
-                <w:numId w:val="7"/>
+                <w:numId w:val="9"/>
               </w:numPr>
               <w:pBdr>
                 <w:top w:space="0" w:sz="0" w:val="nil"/>
@@ -4071,7 +4071,7 @@
               <w:widowControl w:val="1"/>
               <w:numPr>
                 <w:ilvl w:val="0"/>
-                <w:numId w:val="7"/>
+                <w:numId w:val="9"/>
               </w:numPr>
               <w:pBdr>
                 <w:top w:space="0" w:sz="0" w:val="nil"/>
@@ -4124,7 +4124,7 @@
               <w:widowControl w:val="1"/>
               <w:numPr>
                 <w:ilvl w:val="0"/>
-                <w:numId w:val="7"/>
+                <w:numId w:val="9"/>
               </w:numPr>
               <w:pBdr>
                 <w:top w:space="0" w:sz="0" w:val="nil"/>
@@ -4188,7 +4188,7 @@
               <w:widowControl w:val="1"/>
               <w:numPr>
                 <w:ilvl w:val="0"/>
-                <w:numId w:val="7"/>
+                <w:numId w:val="9"/>
               </w:numPr>
               <w:pBdr>
                 <w:top w:space="0" w:sz="0" w:val="nil"/>
@@ -4403,7 +4403,7 @@
               <w:widowControl w:val="1"/>
               <w:numPr>
                 <w:ilvl w:val="0"/>
-                <w:numId w:val="7"/>
+                <w:numId w:val="9"/>
               </w:numPr>
               <w:pBdr>
                 <w:top w:space="0" w:sz="0" w:val="nil"/>
@@ -4444,7 +4444,7 @@
               <w:widowControl w:val="1"/>
               <w:numPr>
                 <w:ilvl w:val="0"/>
-                <w:numId w:val="7"/>
+                <w:numId w:val="9"/>
               </w:numPr>
               <w:pBdr>
                 <w:top w:space="0" w:sz="0" w:val="nil"/>
@@ -4509,7 +4509,7 @@
               <w:widowControl w:val="1"/>
               <w:numPr>
                 <w:ilvl w:val="0"/>
-                <w:numId w:val="7"/>
+                <w:numId w:val="9"/>
               </w:numPr>
               <w:pBdr>
                 <w:top w:space="0" w:sz="0" w:val="nil"/>
@@ -4550,7 +4550,7 @@
               <w:widowControl w:val="1"/>
               <w:numPr>
                 <w:ilvl w:val="0"/>
-                <w:numId w:val="7"/>
+                <w:numId w:val="9"/>
               </w:numPr>
               <w:pBdr>
                 <w:top w:space="0" w:sz="0" w:val="nil"/>
@@ -4870,7 +4870,7 @@
               <w:widowControl w:val="1"/>
               <w:numPr>
                 <w:ilvl w:val="0"/>
-                <w:numId w:val="7"/>
+                <w:numId w:val="9"/>
               </w:numPr>
               <w:pBdr>
                 <w:top w:space="0" w:sz="0" w:val="nil"/>
@@ -4923,7 +4923,7 @@
               <w:widowControl w:val="1"/>
               <w:numPr>
                 <w:ilvl w:val="0"/>
-                <w:numId w:val="7"/>
+                <w:numId w:val="9"/>
               </w:numPr>
               <w:pBdr>
                 <w:top w:space="0" w:sz="0" w:val="nil"/>
@@ -4976,7 +4976,7 @@
               <w:widowControl w:val="1"/>
               <w:numPr>
                 <w:ilvl w:val="0"/>
-                <w:numId w:val="7"/>
+                <w:numId w:val="9"/>
               </w:numPr>
               <w:pBdr>
                 <w:top w:space="0" w:sz="0" w:val="nil"/>
@@ -5029,7 +5029,7 @@
               <w:widowControl w:val="1"/>
               <w:numPr>
                 <w:ilvl w:val="0"/>
-                <w:numId w:val="7"/>
+                <w:numId w:val="9"/>
               </w:numPr>
               <w:pBdr>
                 <w:top w:space="0" w:sz="0" w:val="nil"/>
@@ -5309,7 +5309,7 @@
               <w:widowControl w:val="1"/>
               <w:numPr>
                 <w:ilvl w:val="0"/>
-                <w:numId w:val="7"/>
+                <w:numId w:val="9"/>
               </w:numPr>
               <w:pBdr>
                 <w:top w:space="0" w:sz="0" w:val="nil"/>
@@ -5362,7 +5362,7 @@
               <w:widowControl w:val="1"/>
               <w:numPr>
                 <w:ilvl w:val="0"/>
-                <w:numId w:val="7"/>
+                <w:numId w:val="9"/>
               </w:numPr>
               <w:pBdr>
                 <w:top w:space="0" w:sz="0" w:val="nil"/>
@@ -5687,6 +5687,10 @@
               <w:keepLines w:val="0"/>
               <w:pageBreakBefore w:val="0"/>
               <w:widowControl w:val="1"/>
+              <w:numPr>
+                <w:ilvl w:val="0"/>
+                <w:numId w:val="5"/>
+              </w:numPr>
               <w:pBdr>
                 <w:top w:space="0" w:sz="0" w:val="nil"/>
                 <w:left w:space="0" w:sz="0" w:val="nil"/>
@@ -5696,15 +5700,17 @@
               </w:pBdr>
               <w:shd w:fill="auto" w:val="clear"/>
               <w:spacing w:after="0" w:before="0" w:line="240" w:lineRule="auto"/>
-              <w:ind w:left="0" w:right="0" w:firstLine="0"/>
+              <w:ind w:left="720" w:right="0" w:hanging="360"/>
               <w:jc w:val="both"/>
-              <w:rPr/>
-            </w:pPr>
-            <w:r>
-              <w:rPr>
-                <w:rtl w:val="0"/>
-              </w:rPr>
-              <w:t xml:space="preserve">- Registro/login con roles (cliente/administrador).</w:t>
+              <w:rPr>
+                <w:u w:val="none"/>
+              </w:rPr>
+            </w:pPr>
+            <w:r>
+              <w:rPr>
+                <w:rtl w:val="0"/>
+              </w:rPr>
+              <w:t xml:space="preserve">Registro/login con roles (cliente/administrador).</w:t>
             </w:r>
           </w:p>
           <w:p>
@@ -5713,6 +5719,10 @@
               <w:keepLines w:val="0"/>
               <w:pageBreakBefore w:val="0"/>
               <w:widowControl w:val="1"/>
+              <w:numPr>
+                <w:ilvl w:val="0"/>
+                <w:numId w:val="5"/>
+              </w:numPr>
               <w:pBdr>
                 <w:top w:space="0" w:sz="0" w:val="nil"/>
                 <w:left w:space="0" w:sz="0" w:val="nil"/>
@@ -5722,15 +5732,17 @@
               </w:pBdr>
               <w:shd w:fill="auto" w:val="clear"/>
               <w:spacing w:after="0" w:before="0" w:line="240" w:lineRule="auto"/>
-              <w:ind w:left="0" w:right="0" w:firstLine="0"/>
+              <w:ind w:left="720" w:right="0" w:hanging="360"/>
               <w:jc w:val="both"/>
-              <w:rPr/>
-            </w:pPr>
-            <w:r>
-              <w:rPr>
-                <w:rtl w:val="0"/>
-              </w:rPr>
-              <w:t xml:space="preserve">- Catálogo filtrable.</w:t>
+              <w:rPr>
+                <w:u w:val="none"/>
+              </w:rPr>
+            </w:pPr>
+            <w:r>
+              <w:rPr>
+                <w:rtl w:val="0"/>
+              </w:rPr>
+              <w:t xml:space="preserve">Catálogo filtrable.</w:t>
             </w:r>
           </w:p>
           <w:p>
@@ -5739,6 +5751,10 @@
               <w:keepLines w:val="0"/>
               <w:pageBreakBefore w:val="0"/>
               <w:widowControl w:val="1"/>
+              <w:numPr>
+                <w:ilvl w:val="0"/>
+                <w:numId w:val="5"/>
+              </w:numPr>
               <w:pBdr>
                 <w:top w:space="0" w:sz="0" w:val="nil"/>
                 <w:left w:space="0" w:sz="0" w:val="nil"/>
@@ -5748,15 +5764,17 @@
               </w:pBdr>
               <w:shd w:fill="auto" w:val="clear"/>
               <w:spacing w:after="0" w:before="0" w:line="240" w:lineRule="auto"/>
-              <w:ind w:left="0" w:right="0" w:firstLine="0"/>
+              <w:ind w:left="720" w:right="0" w:hanging="360"/>
               <w:jc w:val="both"/>
-              <w:rPr/>
-            </w:pPr>
-            <w:r>
-              <w:rPr>
-                <w:rtl w:val="0"/>
-              </w:rPr>
-              <w:t xml:space="preserve">- Pedidos personalizados con selección de zona y estado visible.</w:t>
+              <w:rPr>
+                <w:u w:val="none"/>
+              </w:rPr>
+            </w:pPr>
+            <w:r>
+              <w:rPr>
+                <w:rtl w:val="0"/>
+              </w:rPr>
+              <w:t xml:space="preserve">Pedidos personalizados con selección de zona y estado visible.</w:t>
             </w:r>
           </w:p>
           <w:p>
@@ -5765,6 +5783,10 @@
               <w:keepLines w:val="0"/>
               <w:pageBreakBefore w:val="0"/>
               <w:widowControl w:val="1"/>
+              <w:numPr>
+                <w:ilvl w:val="0"/>
+                <w:numId w:val="5"/>
+              </w:numPr>
               <w:pBdr>
                 <w:top w:space="0" w:sz="0" w:val="nil"/>
                 <w:left w:space="0" w:sz="0" w:val="nil"/>
@@ -5774,15 +5796,17 @@
               </w:pBdr>
               <w:shd w:fill="auto" w:val="clear"/>
               <w:spacing w:after="0" w:before="0" w:line="240" w:lineRule="auto"/>
-              <w:ind w:left="0" w:right="0" w:firstLine="0"/>
+              <w:ind w:left="720" w:right="0" w:hanging="360"/>
               <w:jc w:val="both"/>
-              <w:rPr/>
-            </w:pPr>
-            <w:r>
-              <w:rPr>
-                <w:rtl w:val="0"/>
-              </w:rPr>
-              <w:t xml:space="preserve">- Reportes administrativos exportables (PDF/Excel).</w:t>
+              <w:rPr>
+                <w:u w:val="none"/>
+              </w:rPr>
+            </w:pPr>
+            <w:r>
+              <w:rPr>
+                <w:rtl w:val="0"/>
+              </w:rPr>
+              <w:t xml:space="preserve">Reportes administrativos exportables (PDF/Excel).</w:t>
             </w:r>
           </w:p>
           <w:p>
@@ -5791,6 +5815,10 @@
               <w:keepLines w:val="0"/>
               <w:pageBreakBefore w:val="0"/>
               <w:widowControl w:val="1"/>
+              <w:numPr>
+                <w:ilvl w:val="0"/>
+                <w:numId w:val="5"/>
+              </w:numPr>
               <w:pBdr>
                 <w:top w:space="0" w:sz="0" w:val="nil"/>
                 <w:left w:space="0" w:sz="0" w:val="nil"/>
@@ -5800,15 +5828,17 @@
               </w:pBdr>
               <w:shd w:fill="auto" w:val="clear"/>
               <w:spacing w:after="0" w:before="0" w:line="240" w:lineRule="auto"/>
-              <w:ind w:left="0" w:right="0" w:firstLine="0"/>
+              <w:ind w:left="720" w:right="0" w:hanging="360"/>
               <w:jc w:val="both"/>
-              <w:rPr/>
-            </w:pPr>
-            <w:r>
-              <w:rPr>
-                <w:rtl w:val="0"/>
-              </w:rPr>
-              <w:t xml:space="preserve">- Notificaciones automáticas por correo (registro, compra, actualización de estado).</w:t>
+              <w:rPr>
+                <w:u w:val="none"/>
+              </w:rPr>
+            </w:pPr>
+            <w:r>
+              <w:rPr>
+                <w:rtl w:val="0"/>
+              </w:rPr>
+              <w:t xml:space="preserve">Notificaciones automáticas por correo (registro, compra, actualización de estado).</w:t>
             </w:r>
           </w:p>
           <w:p>
@@ -5817,6 +5847,10 @@
               <w:keepLines w:val="0"/>
               <w:pageBreakBefore w:val="0"/>
               <w:widowControl w:val="1"/>
+              <w:numPr>
+                <w:ilvl w:val="0"/>
+                <w:numId w:val="5"/>
+              </w:numPr>
               <w:pBdr>
                 <w:top w:space="0" w:sz="0" w:val="nil"/>
                 <w:left w:space="0" w:sz="0" w:val="nil"/>
@@ -5826,15 +5860,17 @@
               </w:pBdr>
               <w:shd w:fill="auto" w:val="clear"/>
               <w:spacing w:after="0" w:before="0" w:line="240" w:lineRule="auto"/>
-              <w:ind w:left="0" w:right="0" w:firstLine="0"/>
+              <w:ind w:left="720" w:right="0" w:hanging="360"/>
               <w:jc w:val="both"/>
-              <w:rPr/>
-            </w:pPr>
-            <w:r>
-              <w:rPr>
-                <w:rtl w:val="0"/>
-              </w:rPr>
-              <w:t xml:space="preserve">- Backoffice con mantenedores (productos, categorías, stock, usuarios, roles, zonas, promociones, banners).</w:t>
+              <w:rPr>
+                <w:u w:val="none"/>
+              </w:rPr>
+            </w:pPr>
+            <w:r>
+              <w:rPr>
+                <w:rtl w:val="0"/>
+              </w:rPr>
+              <w:t xml:space="preserve">Backoffice con mantenedores (productos, categorías, stock, usuarios, roles, zonas, promociones, banners).</w:t>
             </w:r>
           </w:p>
           <w:p>
@@ -5843,6 +5879,10 @@
               <w:keepLines w:val="0"/>
               <w:pageBreakBefore w:val="0"/>
               <w:widowControl w:val="1"/>
+              <w:numPr>
+                <w:ilvl w:val="0"/>
+                <w:numId w:val="5"/>
+              </w:numPr>
               <w:pBdr>
                 <w:top w:space="0" w:sz="0" w:val="nil"/>
                 <w:left w:space="0" w:sz="0" w:val="nil"/>
@@ -5852,27 +5892,17 @@
               </w:pBdr>
               <w:shd w:fill="auto" w:val="clear"/>
               <w:spacing w:after="0" w:before="0" w:line="240" w:lineRule="auto"/>
-              <w:ind w:left="0" w:right="0" w:firstLine="0"/>
+              <w:ind w:left="720" w:right="0" w:hanging="360"/>
               <w:jc w:val="both"/>
               <w:rPr>
-                <w:rFonts w:ascii="Calibri" w:cs="Calibri" w:eastAsia="Calibri" w:hAnsi="Calibri"/>
-                <w:b w:val="0"/>
-                <w:i w:val="0"/>
-                <w:smallCaps w:val="0"/>
-                <w:strike w:val="0"/>
-                <w:color w:val="000000"/>
-                <w:sz w:val="24"/>
-                <w:szCs w:val="24"/>
-                <w:u w:val="none"/>
-                <w:shd w:fill="auto" w:val="clear"/>
-                <w:vertAlign w:val="baseline"/>
-              </w:rPr>
-            </w:pPr>
-            <w:r>
-              <w:rPr>
-                <w:rtl w:val="0"/>
-              </w:rPr>
-              <w:t xml:space="preserve">- Documentación técnica.</w:t>
+                <w:u w:val="none"/>
+              </w:rPr>
+            </w:pPr>
+            <w:r>
+              <w:rPr>
+                <w:rtl w:val="0"/>
+              </w:rPr>
+              <w:t xml:space="preserve">Documentación técnica.</w:t>
             </w:r>
             <w:r>
               <w:rPr>
@@ -5922,8 +5952,15 @@
           <w:tcPr/>
           <w:p>
             <w:pPr>
+              <w:numPr>
+                <w:ilvl w:val="0"/>
+                <w:numId w:val="10"/>
+              </w:numPr>
+              <w:ind w:left="720" w:hanging="360"/>
               <w:jc w:val="both"/>
-              <w:rPr/>
+              <w:rPr>
+                <w:u w:val="none"/>
+              </w:rPr>
             </w:pPr>
             <w:r>
               <w:rPr>
@@ -5934,8 +5971,15 @@
           </w:p>
           <w:p>
             <w:pPr>
+              <w:numPr>
+                <w:ilvl w:val="0"/>
+                <w:numId w:val="10"/>
+              </w:numPr>
+              <w:ind w:left="720" w:hanging="360"/>
               <w:jc w:val="both"/>
-              <w:rPr/>
+              <w:rPr>
+                <w:u w:val="none"/>
+              </w:rPr>
             </w:pPr>
             <w:r>
               <w:rPr>
@@ -6254,6 +6298,12 @@
               <w:rPr>
                 <w:rtl w:val="0"/>
               </w:rPr>
+              <w:t xml:space="preserve">Asegurar una aplicación estable, segura, escalable y usable, con diseño responsivo y notificaciones por correo.</w:t>
+            </w:r>
+            <w:r>
+              <w:rPr>
+                <w:rtl w:val="0"/>
+              </w:rPr>
             </w:r>
           </w:p>
           <w:p>
@@ -6298,6 +6348,120 @@
           <w:tcPr/>
           <w:p>
             <w:pPr>
+              <w:numPr>
+                <w:ilvl w:val="0"/>
+                <w:numId w:val="11"/>
+              </w:numPr>
+              <w:ind w:left="720" w:hanging="360"/>
+              <w:rPr>
+                <w:u w:val="none"/>
+              </w:rPr>
+            </w:pPr>
+            <w:r>
+              <w:rPr>
+                <w:rtl w:val="0"/>
+              </w:rPr>
+              <w:t xml:space="preserve">9 de cada 10 clientes completan su compra sin pedir ayuda.</w:t>
+              <w:br w:type="textWrapping"/>
+            </w:r>
+          </w:p>
+          <w:p>
+            <w:pPr>
+              <w:numPr>
+                <w:ilvl w:val="0"/>
+                <w:numId w:val="11"/>
+              </w:numPr>
+              <w:ind w:left="720" w:hanging="360"/>
+              <w:rPr>
+                <w:u w:val="none"/>
+              </w:rPr>
+            </w:pPr>
+            <w:r>
+              <w:rPr>
+                <w:rtl w:val="0"/>
+              </w:rPr>
+              <w:t xml:space="preserve">Menos de </w:t>
+            </w:r>
+            <w:r>
+              <w:rPr>
+                <w:b w:val="1"/>
+                <w:rtl w:val="0"/>
+              </w:rPr>
+              <w:t xml:space="preserve">3 reclamos por cada 100 pedidos</w:t>
+            </w:r>
+            <w:r>
+              <w:rPr>
+                <w:rtl w:val="0"/>
+              </w:rPr>
+              <w:t xml:space="preserve"> en el mes de lanzamiento.</w:t>
+              <w:br w:type="textWrapping"/>
+            </w:r>
+          </w:p>
+          <w:p>
+            <w:pPr>
+              <w:numPr>
+                <w:ilvl w:val="0"/>
+                <w:numId w:val="11"/>
+              </w:numPr>
+              <w:ind w:left="720" w:hanging="360"/>
+              <w:rPr>
+                <w:u w:val="none"/>
+              </w:rPr>
+            </w:pPr>
+            <w:r>
+              <w:rPr>
+                <w:rtl w:val="0"/>
+              </w:rPr>
+              <w:t xml:space="preserve">Nota de satisfacción </w:t>
+            </w:r>
+            <w:r>
+              <w:rPr>
+                <w:b w:val="1"/>
+                <w:rtl w:val="0"/>
+              </w:rPr>
+              <w:t xml:space="preserve">4,6/5</w:t>
+            </w:r>
+            <w:r>
+              <w:rPr>
+                <w:rtl w:val="0"/>
+              </w:rPr>
+              <w:t xml:space="preserve"> en una encuesta corta post-compra.</w:t>
+              <w:br w:type="textWrapping"/>
+            </w:r>
+          </w:p>
+          <w:p>
+            <w:pPr>
+              <w:numPr>
+                <w:ilvl w:val="0"/>
+                <w:numId w:val="11"/>
+              </w:numPr>
+              <w:ind w:left="720" w:hanging="360"/>
+              <w:rPr>
+                <w:u w:val="none"/>
+              </w:rPr>
+            </w:pPr>
+            <w:r>
+              <w:rPr>
+                <w:rtl w:val="0"/>
+              </w:rPr>
+              <w:t xml:space="preserve">Sin “caídas largas” ni sustos de seguridad; si pasa algo, se avisa y se recupera </w:t>
+            </w:r>
+            <w:r>
+              <w:rPr>
+                <w:b w:val="1"/>
+                <w:rtl w:val="0"/>
+              </w:rPr>
+              <w:t xml:space="preserve">el mismo día</w:t>
+            </w:r>
+            <w:r>
+              <w:rPr>
+                <w:rtl w:val="0"/>
+              </w:rPr>
+              <w:t xml:space="preserve">.</w:t>
+            </w:r>
+          </w:p>
+          <w:p>
+            <w:pPr>
               <w:keepNext w:val="0"/>
               <w:keepLines w:val="0"/>
               <w:pageBreakBefore w:val="0"/>
@@ -6313,19 +6477,7 @@
               <w:spacing w:after="0" w:before="0" w:line="240" w:lineRule="auto"/>
               <w:ind w:left="0" w:right="0" w:firstLine="0"/>
               <w:jc w:val="left"/>
-              <w:rPr>
-                <w:rFonts w:ascii="Calibri" w:cs="Calibri" w:eastAsia="Calibri" w:hAnsi="Calibri"/>
-                <w:b w:val="0"/>
-                <w:i w:val="0"/>
-                <w:smallCaps w:val="0"/>
-                <w:strike w:val="0"/>
-                <w:color w:val="000000"/>
-                <w:sz w:val="24"/>
-                <w:szCs w:val="24"/>
-                <w:u w:val="none"/>
-                <w:shd w:fill="auto" w:val="clear"/>
-                <w:vertAlign w:val="baseline"/>
-              </w:rPr>
+              <w:rPr/>
             </w:pPr>
             <w:r>
               <w:rPr>
@@ -6707,10 +6859,510 @@
       <w:tr>
         <w:trPr>
           <w:cantSplit w:val="0"/>
+          <w:trHeight w:val="570.9375" w:hRule="atLeast"/>
           <w:tblHeader w:val="0"/>
         </w:trPr>
         <w:tc>
           <w:tcPr/>
+          <w:p>
+            <w:pPr>
+              <w:keepNext w:val="0"/>
+              <w:keepLines w:val="0"/>
+              <w:pageBreakBefore w:val="0"/>
+              <w:widowControl w:val="1"/>
+              <w:numPr>
+                <w:ilvl w:val="0"/>
+                <w:numId w:val="12"/>
+              </w:numPr>
+              <w:pBdr>
+                <w:top w:space="0" w:sz="0" w:val="nil"/>
+                <w:left w:space="0" w:sz="0" w:val="nil"/>
+                <w:bottom w:space="0" w:sz="0" w:val="nil"/>
+                <w:right w:space="0" w:sz="0" w:val="nil"/>
+                <w:between w:space="0" w:sz="0" w:val="nil"/>
+              </w:pBdr>
+              <w:shd w:fill="auto" w:val="clear"/>
+              <w:spacing w:after="0" w:before="0" w:line="240" w:lineRule="auto"/>
+              <w:ind w:left="720" w:right="0" w:hanging="360"/>
+              <w:jc w:val="left"/>
+              <w:rPr>
+                <w:u w:val="none"/>
+              </w:rPr>
+            </w:pPr>
+            <w:r>
+              <w:rPr>
+                <w:rtl w:val="0"/>
+              </w:rPr>
+              <w:t xml:space="preserve">Cumplir el plan ágil de 18 semanas (8 sprints) para entregar Tienda y Backoffice.</w:t>
+            </w:r>
+          </w:p>
+          <w:p>
+            <w:pPr>
+              <w:keepNext w:val="0"/>
+              <w:keepLines w:val="0"/>
+              <w:pageBreakBefore w:val="0"/>
+              <w:widowControl w:val="1"/>
+              <w:pBdr>
+                <w:top w:space="0" w:sz="0" w:val="nil"/>
+                <w:left w:space="0" w:sz="0" w:val="nil"/>
+                <w:bottom w:space="0" w:sz="0" w:val="nil"/>
+                <w:right w:space="0" w:sz="0" w:val="nil"/>
+                <w:between w:space="0" w:sz="0" w:val="nil"/>
+              </w:pBdr>
+              <w:shd w:fill="auto" w:val="clear"/>
+              <w:spacing w:after="0" w:before="0" w:line="240" w:lineRule="auto"/>
+              <w:ind w:right="0"/>
+              <w:jc w:val="left"/>
+              <w:rPr/>
+            </w:pPr>
+            <w:r>
+              <w:rPr>
+                <w:rtl w:val="0"/>
+              </w:rPr>
+            </w:r>
+          </w:p>
+          <w:p>
+            <w:pPr>
+              <w:keepNext w:val="0"/>
+              <w:keepLines w:val="0"/>
+              <w:pageBreakBefore w:val="0"/>
+              <w:widowControl w:val="1"/>
+              <w:pBdr>
+                <w:top w:space="0" w:sz="0" w:val="nil"/>
+                <w:left w:space="0" w:sz="0" w:val="nil"/>
+                <w:bottom w:space="0" w:sz="0" w:val="nil"/>
+                <w:right w:space="0" w:sz="0" w:val="nil"/>
+                <w:between w:space="0" w:sz="0" w:val="nil"/>
+              </w:pBdr>
+              <w:shd w:fill="auto" w:val="clear"/>
+              <w:spacing w:after="0" w:before="0" w:line="240" w:lineRule="auto"/>
+              <w:ind w:right="0"/>
+              <w:jc w:val="left"/>
+              <w:rPr/>
+            </w:pPr>
+            <w:r>
+              <w:rPr>
+                <w:rtl w:val="0"/>
+              </w:rPr>
+            </w:r>
+          </w:p>
+          <w:p>
+            <w:pPr>
+              <w:keepNext w:val="0"/>
+              <w:keepLines w:val="0"/>
+              <w:pageBreakBefore w:val="0"/>
+              <w:widowControl w:val="1"/>
+              <w:pBdr>
+                <w:top w:space="0" w:sz="0" w:val="nil"/>
+                <w:left w:space="0" w:sz="0" w:val="nil"/>
+                <w:bottom w:space="0" w:sz="0" w:val="nil"/>
+                <w:right w:space="0" w:sz="0" w:val="nil"/>
+                <w:between w:space="0" w:sz="0" w:val="nil"/>
+              </w:pBdr>
+              <w:shd w:fill="auto" w:val="clear"/>
+              <w:spacing w:after="0" w:before="0" w:line="240" w:lineRule="auto"/>
+              <w:ind w:right="0"/>
+              <w:jc w:val="left"/>
+              <w:rPr/>
+            </w:pPr>
+            <w:r>
+              <w:rPr>
+                <w:rtl w:val="0"/>
+              </w:rPr>
+            </w:r>
+          </w:p>
+          <w:p>
+            <w:pPr>
+              <w:keepNext w:val="0"/>
+              <w:keepLines w:val="0"/>
+              <w:pageBreakBefore w:val="0"/>
+              <w:widowControl w:val="1"/>
+              <w:pBdr>
+                <w:top w:space="0" w:sz="0" w:val="nil"/>
+                <w:left w:space="0" w:sz="0" w:val="nil"/>
+                <w:bottom w:space="0" w:sz="0" w:val="nil"/>
+                <w:right w:space="0" w:sz="0" w:val="nil"/>
+                <w:between w:space="0" w:sz="0" w:val="nil"/>
+              </w:pBdr>
+              <w:shd w:fill="auto" w:val="clear"/>
+              <w:spacing w:after="0" w:before="0" w:line="240" w:lineRule="auto"/>
+              <w:ind w:right="0"/>
+              <w:jc w:val="left"/>
+              <w:rPr/>
+            </w:pPr>
+            <w:r>
+              <w:rPr>
+                <w:rtl w:val="0"/>
+              </w:rPr>
+            </w:r>
+          </w:p>
+          <w:p>
+            <w:pPr>
+              <w:keepNext w:val="0"/>
+              <w:keepLines w:val="0"/>
+              <w:pageBreakBefore w:val="0"/>
+              <w:widowControl w:val="1"/>
+              <w:pBdr>
+                <w:top w:space="0" w:sz="0" w:val="nil"/>
+                <w:left w:space="0" w:sz="0" w:val="nil"/>
+                <w:bottom w:space="0" w:sz="0" w:val="nil"/>
+                <w:right w:space="0" w:sz="0" w:val="nil"/>
+                <w:between w:space="0" w:sz="0" w:val="nil"/>
+              </w:pBdr>
+              <w:shd w:fill="auto" w:val="clear"/>
+              <w:spacing w:after="0" w:before="0" w:line="240" w:lineRule="auto"/>
+              <w:ind w:right="0"/>
+              <w:jc w:val="left"/>
+              <w:rPr/>
+            </w:pPr>
+            <w:r>
+              <w:rPr>
+                <w:rtl w:val="0"/>
+              </w:rPr>
+            </w:r>
+          </w:p>
+          <w:p>
+            <w:pPr>
+              <w:keepNext w:val="0"/>
+              <w:keepLines w:val="0"/>
+              <w:pageBreakBefore w:val="0"/>
+              <w:widowControl w:val="1"/>
+              <w:pBdr>
+                <w:top w:space="0" w:sz="0" w:val="nil"/>
+                <w:left w:space="0" w:sz="0" w:val="nil"/>
+                <w:bottom w:space="0" w:sz="0" w:val="nil"/>
+                <w:right w:space="0" w:sz="0" w:val="nil"/>
+                <w:between w:space="0" w:sz="0" w:val="nil"/>
+              </w:pBdr>
+              <w:shd w:fill="auto" w:val="clear"/>
+              <w:spacing w:after="0" w:before="0" w:line="240" w:lineRule="auto"/>
+              <w:ind w:right="0"/>
+              <w:jc w:val="left"/>
+              <w:rPr/>
+            </w:pPr>
+            <w:r>
+              <w:rPr>
+                <w:rtl w:val="0"/>
+              </w:rPr>
+            </w:r>
+          </w:p>
+          <w:p>
+            <w:pPr>
+              <w:keepNext w:val="0"/>
+              <w:keepLines w:val="0"/>
+              <w:pageBreakBefore w:val="0"/>
+              <w:widowControl w:val="1"/>
+              <w:pBdr>
+                <w:top w:space="0" w:sz="0" w:val="nil"/>
+                <w:left w:space="0" w:sz="0" w:val="nil"/>
+                <w:bottom w:space="0" w:sz="0" w:val="nil"/>
+                <w:right w:space="0" w:sz="0" w:val="nil"/>
+                <w:between w:space="0" w:sz="0" w:val="nil"/>
+              </w:pBdr>
+              <w:shd w:fill="auto" w:val="clear"/>
+              <w:spacing w:after="0" w:before="0" w:line="240" w:lineRule="auto"/>
+              <w:ind w:right="0"/>
+              <w:jc w:val="left"/>
+              <w:rPr/>
+            </w:pPr>
+            <w:r>
+              <w:rPr>
+                <w:rtl w:val="0"/>
+              </w:rPr>
+            </w:r>
+          </w:p>
+          <w:p>
+            <w:pPr>
+              <w:keepNext w:val="0"/>
+              <w:keepLines w:val="0"/>
+              <w:pageBreakBefore w:val="0"/>
+              <w:widowControl w:val="1"/>
+              <w:pBdr>
+                <w:top w:space="0" w:sz="0" w:val="nil"/>
+                <w:left w:space="0" w:sz="0" w:val="nil"/>
+                <w:bottom w:space="0" w:sz="0" w:val="nil"/>
+                <w:right w:space="0" w:sz="0" w:val="nil"/>
+                <w:between w:space="0" w:sz="0" w:val="nil"/>
+              </w:pBdr>
+              <w:shd w:fill="auto" w:val="clear"/>
+              <w:spacing w:after="0" w:before="0" w:line="240" w:lineRule="auto"/>
+              <w:ind w:right="0"/>
+              <w:jc w:val="left"/>
+              <w:rPr/>
+            </w:pPr>
+            <w:r>
+              <w:rPr>
+                <w:rtl w:val="0"/>
+              </w:rPr>
+            </w:r>
+          </w:p>
+          <w:p>
+            <w:pPr>
+              <w:keepNext w:val="0"/>
+              <w:keepLines w:val="0"/>
+              <w:pageBreakBefore w:val="0"/>
+              <w:widowControl w:val="1"/>
+              <w:pBdr>
+                <w:top w:space="0" w:sz="0" w:val="nil"/>
+                <w:left w:space="0" w:sz="0" w:val="nil"/>
+                <w:bottom w:space="0" w:sz="0" w:val="nil"/>
+                <w:right w:space="0" w:sz="0" w:val="nil"/>
+                <w:between w:space="0" w:sz="0" w:val="nil"/>
+              </w:pBdr>
+              <w:shd w:fill="auto" w:val="clear"/>
+              <w:spacing w:after="0" w:before="0" w:line="240" w:lineRule="auto"/>
+              <w:ind w:right="0"/>
+              <w:jc w:val="left"/>
+              <w:rPr/>
+            </w:pPr>
+            <w:r>
+              <w:rPr>
+                <w:rtl w:val="0"/>
+              </w:rPr>
+            </w:r>
+          </w:p>
+          <w:p>
+            <w:pPr>
+              <w:keepNext w:val="0"/>
+              <w:keepLines w:val="0"/>
+              <w:pageBreakBefore w:val="0"/>
+              <w:widowControl w:val="1"/>
+              <w:pBdr>
+                <w:top w:space="0" w:sz="0" w:val="nil"/>
+                <w:left w:space="0" w:sz="0" w:val="nil"/>
+                <w:bottom w:space="0" w:sz="0" w:val="nil"/>
+                <w:right w:space="0" w:sz="0" w:val="nil"/>
+                <w:between w:space="0" w:sz="0" w:val="nil"/>
+              </w:pBdr>
+              <w:shd w:fill="auto" w:val="clear"/>
+              <w:spacing w:after="0" w:before="0" w:line="240" w:lineRule="auto"/>
+              <w:ind w:right="0"/>
+              <w:jc w:val="left"/>
+              <w:rPr/>
+            </w:pPr>
+            <w:r>
+              <w:rPr>
+                <w:rtl w:val="0"/>
+              </w:rPr>
+            </w:r>
+          </w:p>
+          <w:p>
+            <w:pPr>
+              <w:keepNext w:val="0"/>
+              <w:keepLines w:val="0"/>
+              <w:pageBreakBefore w:val="0"/>
+              <w:widowControl w:val="1"/>
+              <w:pBdr>
+                <w:top w:space="0" w:sz="0" w:val="nil"/>
+                <w:left w:space="0" w:sz="0" w:val="nil"/>
+                <w:bottom w:space="0" w:sz="0" w:val="nil"/>
+                <w:right w:space="0" w:sz="0" w:val="nil"/>
+                <w:between w:space="0" w:sz="0" w:val="nil"/>
+              </w:pBdr>
+              <w:shd w:fill="auto" w:val="clear"/>
+              <w:spacing w:after="0" w:before="0" w:line="240" w:lineRule="auto"/>
+              <w:ind w:right="0"/>
+              <w:jc w:val="left"/>
+              <w:rPr/>
+            </w:pPr>
+            <w:r>
+              <w:rPr>
+                <w:rtl w:val="0"/>
+              </w:rPr>
+            </w:r>
+          </w:p>
+          <w:p>
+            <w:pPr>
+              <w:keepNext w:val="0"/>
+              <w:keepLines w:val="0"/>
+              <w:pageBreakBefore w:val="0"/>
+              <w:widowControl w:val="1"/>
+              <w:pBdr>
+                <w:top w:space="0" w:sz="0" w:val="nil"/>
+                <w:left w:space="0" w:sz="0" w:val="nil"/>
+                <w:bottom w:space="0" w:sz="0" w:val="nil"/>
+                <w:right w:space="0" w:sz="0" w:val="nil"/>
+                <w:between w:space="0" w:sz="0" w:val="nil"/>
+              </w:pBdr>
+              <w:shd w:fill="auto" w:val="clear"/>
+              <w:spacing w:after="0" w:before="0" w:line="240" w:lineRule="auto"/>
+              <w:ind w:right="0"/>
+              <w:jc w:val="left"/>
+              <w:rPr/>
+            </w:pPr>
+            <w:r>
+              <w:rPr>
+                <w:rtl w:val="0"/>
+              </w:rPr>
+            </w:r>
+          </w:p>
+          <w:p>
+            <w:pPr>
+              <w:keepNext w:val="0"/>
+              <w:keepLines w:val="0"/>
+              <w:pageBreakBefore w:val="0"/>
+              <w:widowControl w:val="1"/>
+              <w:pBdr>
+                <w:top w:space="0" w:sz="0" w:val="nil"/>
+                <w:left w:space="0" w:sz="0" w:val="nil"/>
+                <w:bottom w:space="0" w:sz="0" w:val="nil"/>
+                <w:right w:space="0" w:sz="0" w:val="nil"/>
+                <w:between w:space="0" w:sz="0" w:val="nil"/>
+              </w:pBdr>
+              <w:shd w:fill="auto" w:val="clear"/>
+              <w:spacing w:after="0" w:before="0" w:line="240" w:lineRule="auto"/>
+              <w:ind w:right="0"/>
+              <w:jc w:val="left"/>
+              <w:rPr/>
+            </w:pPr>
+            <w:r>
+              <w:rPr>
+                <w:rtl w:val="0"/>
+              </w:rPr>
+            </w:r>
+          </w:p>
+          <w:p>
+            <w:pPr>
+              <w:keepNext w:val="0"/>
+              <w:keepLines w:val="0"/>
+              <w:pageBreakBefore w:val="0"/>
+              <w:widowControl w:val="1"/>
+              <w:pBdr>
+                <w:top w:space="0" w:sz="0" w:val="nil"/>
+                <w:left w:space="0" w:sz="0" w:val="nil"/>
+                <w:bottom w:space="0" w:sz="0" w:val="nil"/>
+                <w:right w:space="0" w:sz="0" w:val="nil"/>
+                <w:between w:space="0" w:sz="0" w:val="nil"/>
+              </w:pBdr>
+              <w:shd w:fill="auto" w:val="clear"/>
+              <w:spacing w:after="0" w:before="0" w:line="240" w:lineRule="auto"/>
+              <w:ind w:right="0"/>
+              <w:jc w:val="left"/>
+              <w:rPr/>
+            </w:pPr>
+            <w:r>
+              <w:rPr>
+                <w:rtl w:val="0"/>
+              </w:rPr>
+            </w:r>
+          </w:p>
+          <w:p>
+            <w:pPr>
+              <w:keepNext w:val="0"/>
+              <w:keepLines w:val="0"/>
+              <w:pageBreakBefore w:val="0"/>
+              <w:widowControl w:val="1"/>
+              <w:pBdr>
+                <w:top w:space="0" w:sz="0" w:val="nil"/>
+                <w:left w:space="0" w:sz="0" w:val="nil"/>
+                <w:bottom w:space="0" w:sz="0" w:val="nil"/>
+                <w:right w:space="0" w:sz="0" w:val="nil"/>
+                <w:between w:space="0" w:sz="0" w:val="nil"/>
+              </w:pBdr>
+              <w:shd w:fill="auto" w:val="clear"/>
+              <w:spacing w:after="0" w:before="0" w:line="240" w:lineRule="auto"/>
+              <w:ind w:right="0"/>
+              <w:jc w:val="left"/>
+              <w:rPr/>
+            </w:pPr>
+            <w:r>
+              <w:rPr>
+                <w:rtl w:val="0"/>
+              </w:rPr>
+            </w:r>
+          </w:p>
+        </w:tc>
+        <w:tc>
+          <w:tcPr/>
+          <w:p>
+            <w:pPr>
+              <w:numPr>
+                <w:ilvl w:val="0"/>
+                <w:numId w:val="7"/>
+              </w:numPr>
+              <w:ind w:left="720" w:hanging="360"/>
+              <w:rPr>
+                <w:u w:val="none"/>
+              </w:rPr>
+            </w:pPr>
+            <w:r>
+              <w:rPr>
+                <w:b w:val="1"/>
+                <w:rtl w:val="0"/>
+              </w:rPr>
+              <w:t xml:space="preserve">Demo útil cada 2 semanas</w:t>
+            </w:r>
+            <w:r>
+              <w:rPr>
+                <w:rtl w:val="0"/>
+              </w:rPr>
+              <w:t xml:space="preserve"> con el cliente de Dulce Arte, dejando claro qué quedó listo.</w:t>
+              <w:br w:type="textWrapping"/>
+            </w:r>
+          </w:p>
+          <w:p>
+            <w:pPr>
+              <w:numPr>
+                <w:ilvl w:val="0"/>
+                <w:numId w:val="7"/>
+              </w:numPr>
+              <w:ind w:left="720" w:hanging="360"/>
+              <w:rPr>
+                <w:u w:val="none"/>
+              </w:rPr>
+            </w:pPr>
+            <w:r>
+              <w:rPr>
+                <w:rtl w:val="0"/>
+              </w:rPr>
+              <w:t xml:space="preserve">Al menos </w:t>
+            </w:r>
+            <w:r>
+              <w:rPr>
+                <w:b w:val="1"/>
+                <w:rtl w:val="0"/>
+              </w:rPr>
+              <w:t xml:space="preserve">9 de cada 10</w:t>
+            </w:r>
+            <w:r>
+              <w:rPr>
+                <w:rtl w:val="0"/>
+              </w:rPr>
+              <w:t xml:space="preserve"> tareas comprometidas se entregan a tiempo.</w:t>
+              <w:br w:type="textWrapping"/>
+            </w:r>
+          </w:p>
+          <w:p>
+            <w:pPr>
+              <w:numPr>
+                <w:ilvl w:val="0"/>
+                <w:numId w:val="7"/>
+              </w:numPr>
+              <w:ind w:left="720" w:hanging="360"/>
+              <w:rPr>
+                <w:u w:val="none"/>
+              </w:rPr>
+            </w:pPr>
+            <w:r>
+              <w:rPr>
+                <w:rtl w:val="0"/>
+              </w:rPr>
+              <w:t xml:space="preserve">Si surge un atraso, se </w:t>
+            </w:r>
+            <w:r>
+              <w:rPr>
+                <w:b w:val="1"/>
+                <w:rtl w:val="0"/>
+              </w:rPr>
+              <w:t xml:space="preserve">avisa con 1 semana de anticipación</w:t>
+            </w:r>
+            <w:r>
+              <w:rPr>
+                <w:rtl w:val="0"/>
+              </w:rPr>
+              <w:t xml:space="preserve"> y se planifica en conjunto.</w:t>
+            </w:r>
+          </w:p>
           <w:p>
             <w:pPr>
               <w:keepNext w:val="0"/>
@@ -6728,27 +7380,21 @@
               <w:spacing w:after="0" w:before="0" w:line="240" w:lineRule="auto"/>
               <w:ind w:left="0" w:right="0" w:firstLine="0"/>
               <w:jc w:val="left"/>
-              <w:rPr>
-                <w:rFonts w:ascii="Calibri" w:cs="Calibri" w:eastAsia="Calibri" w:hAnsi="Calibri"/>
-                <w:b w:val="0"/>
-                <w:i w:val="0"/>
-                <w:smallCaps w:val="0"/>
-                <w:strike w:val="0"/>
-                <w:color w:val="000000"/>
-                <w:sz w:val="24"/>
-                <w:szCs w:val="24"/>
-                <w:u w:val="none"/>
-                <w:shd w:fill="auto" w:val="clear"/>
-                <w:vertAlign w:val="baseline"/>
-              </w:rPr>
-            </w:pPr>
-            <w:r>
-              <w:rPr>
-                <w:rtl w:val="0"/>
-              </w:rPr>
-            </w:r>
-          </w:p>
-        </w:tc>
+              <w:rPr/>
+            </w:pPr>
+            <w:r>
+              <w:rPr>
+                <w:rtl w:val="0"/>
+              </w:rPr>
+            </w:r>
+          </w:p>
+        </w:tc>
+      </w:tr>
+      <w:tr>
+        <w:trPr>
+          <w:cantSplit w:val="0"/>
+          <w:tblHeader w:val="0"/>
+        </w:trPr>
         <w:tc>
           <w:tcPr/>
           <w:p>
@@ -6770,7 +7416,7 @@
               <w:jc w:val="left"/>
               <w:rPr>
                 <w:rFonts w:ascii="Calibri" w:cs="Calibri" w:eastAsia="Calibri" w:hAnsi="Calibri"/>
-                <w:b w:val="0"/>
+                <w:b w:val="1"/>
                 <w:i w:val="0"/>
                 <w:smallCaps w:val="0"/>
                 <w:strike w:val="0"/>
@@ -6784,17 +7430,23 @@
             </w:pPr>
             <w:r>
               <w:rPr>
-                <w:rtl w:val="0"/>
-              </w:rPr>
-            </w:r>
-          </w:p>
-        </w:tc>
-      </w:tr>
-      <w:tr>
-        <w:trPr>
-          <w:cantSplit w:val="0"/>
-          <w:tblHeader w:val="0"/>
-        </w:trPr>
+                <w:rFonts w:ascii="Calibri" w:cs="Calibri" w:eastAsia="Calibri" w:hAnsi="Calibri"/>
+                <w:b w:val="1"/>
+                <w:i w:val="0"/>
+                <w:smallCaps w:val="0"/>
+                <w:strike w:val="0"/>
+                <w:color w:val="000000"/>
+                <w:sz w:val="24"/>
+                <w:szCs w:val="24"/>
+                <w:u w:val="none"/>
+                <w:shd w:fill="auto" w:val="clear"/>
+                <w:vertAlign w:val="baseline"/>
+                <w:rtl w:val="0"/>
+              </w:rPr>
+              <w:t xml:space="preserve">Tiempos de Desarrollo</w:t>
+            </w:r>
+          </w:p>
+        </w:tc>
         <w:tc>
           <w:tcPr/>
           <w:p>
@@ -6835,6 +7487,12 @@
             </w:r>
           </w:p>
         </w:tc>
+      </w:tr>
+      <w:tr>
+        <w:trPr>
+          <w:cantSplit w:val="0"/>
+          <w:tblHeader w:val="0"/>
+        </w:trPr>
         <w:tc>
           <w:tcPr/>
           <w:p>
@@ -6874,15 +7532,6 @@
               </w:rPr>
             </w:r>
           </w:p>
-        </w:tc>
-      </w:tr>
-      <w:tr>
-        <w:trPr>
-          <w:cantSplit w:val="0"/>
-          <w:tblHeader w:val="0"/>
-        </w:trPr>
-        <w:tc>
-          <w:tcPr/>
           <w:p>
             <w:pPr>
               <w:keepNext w:val="0"/>
@@ -6918,267 +7567,108 @@
               <w:rPr>
                 <w:rtl w:val="0"/>
               </w:rPr>
-            </w:r>
-          </w:p>
-        </w:tc>
-        <w:tc>
-          <w:tcPr/>
-          <w:p>
-            <w:pPr>
-              <w:keepNext w:val="0"/>
-              <w:keepLines w:val="0"/>
-              <w:pageBreakBefore w:val="0"/>
-              <w:widowControl w:val="1"/>
-              <w:pBdr>
-                <w:top w:space="0" w:sz="0" w:val="nil"/>
-                <w:left w:space="0" w:sz="0" w:val="nil"/>
-                <w:bottom w:space="0" w:sz="0" w:val="nil"/>
-                <w:right w:space="0" w:sz="0" w:val="nil"/>
-                <w:between w:space="0" w:sz="0" w:val="nil"/>
-              </w:pBdr>
-              <w:shd w:fill="auto" w:val="clear"/>
-              <w:spacing w:after="0" w:before="0" w:line="240" w:lineRule="auto"/>
-              <w:ind w:left="0" w:right="0" w:firstLine="0"/>
-              <w:jc w:val="left"/>
-              <w:rPr>
-                <w:rFonts w:ascii="Calibri" w:cs="Calibri" w:eastAsia="Calibri" w:hAnsi="Calibri"/>
-                <w:b w:val="0"/>
-                <w:i w:val="0"/>
-                <w:smallCaps w:val="0"/>
-                <w:strike w:val="0"/>
-                <w:color w:val="000000"/>
-                <w:sz w:val="24"/>
-                <w:szCs w:val="24"/>
-                <w:u w:val="none"/>
-                <w:shd w:fill="auto" w:val="clear"/>
-                <w:vertAlign w:val="baseline"/>
-              </w:rPr>
-            </w:pPr>
-            <w:r>
-              <w:rPr>
-                <w:rtl w:val="0"/>
-              </w:rPr>
-            </w:r>
-          </w:p>
-        </w:tc>
-      </w:tr>
-      <w:tr>
-        <w:trPr>
-          <w:cantSplit w:val="0"/>
-          <w:tblHeader w:val="0"/>
-        </w:trPr>
-        <w:tc>
-          <w:tcPr/>
-          <w:p>
-            <w:pPr>
-              <w:keepNext w:val="0"/>
-              <w:keepLines w:val="0"/>
-              <w:pageBreakBefore w:val="0"/>
-              <w:widowControl w:val="1"/>
-              <w:pBdr>
-                <w:top w:space="0" w:sz="0" w:val="nil"/>
-                <w:left w:space="0" w:sz="0" w:val="nil"/>
-                <w:bottom w:space="0" w:sz="0" w:val="nil"/>
-                <w:right w:space="0" w:sz="0" w:val="nil"/>
-                <w:between w:space="0" w:sz="0" w:val="nil"/>
-              </w:pBdr>
-              <w:shd w:fill="auto" w:val="clear"/>
-              <w:spacing w:after="0" w:before="0" w:line="240" w:lineRule="auto"/>
-              <w:ind w:left="0" w:right="0" w:firstLine="0"/>
-              <w:jc w:val="left"/>
-              <w:rPr>
-                <w:rFonts w:ascii="Calibri" w:cs="Calibri" w:eastAsia="Calibri" w:hAnsi="Calibri"/>
+              <w:t xml:space="preserve">Optimizar el flujo de trabajo y evitar sobrecargas manteniendo calidad y mantenibilidad.</w:t>
+            </w:r>
+            <w:r>
+              <w:rPr>
+                <w:rtl w:val="0"/>
+              </w:rPr>
+            </w:r>
+          </w:p>
+        </w:tc>
+        <w:tc>
+          <w:tcPr/>
+          <w:p>
+            <w:pPr>
+              <w:rPr/>
+            </w:pPr>
+            <w:r>
+              <w:rPr>
                 <w:b w:val="1"/>
-                <w:i w:val="0"/>
-                <w:smallCaps w:val="0"/>
-                <w:strike w:val="0"/>
-                <w:color w:val="000000"/>
-                <w:sz w:val="24"/>
-                <w:szCs w:val="24"/>
-                <w:u w:val="none"/>
-                <w:shd w:fill="auto" w:val="clear"/>
-                <w:vertAlign w:val="baseline"/>
-              </w:rPr>
-            </w:pPr>
-            <w:r>
-              <w:rPr>
-                <w:rFonts w:ascii="Calibri" w:cs="Calibri" w:eastAsia="Calibri" w:hAnsi="Calibri"/>
+                <w:rtl w:val="0"/>
+              </w:rPr>
+              <w:t xml:space="preserve">Ritmo sano</w:t>
+            </w:r>
+            <w:r>
+              <w:rPr>
+                <w:rtl w:val="0"/>
+              </w:rPr>
+              <w:t xml:space="preserve">: horas extra excepcionales (no la norma).</w:t>
+              <w:br w:type="textWrapping"/>
+            </w:r>
+          </w:p>
+          <w:p>
+            <w:pPr>
+              <w:rPr/>
+            </w:pPr>
+            <w:r>
+              <w:rPr>
+                <w:rtl w:val="0"/>
+              </w:rPr>
+              <w:t xml:space="preserve">Cambios pequeños listos en </w:t>
+            </w:r>
+            <w:r>
+              <w:rPr>
                 <w:b w:val="1"/>
-                <w:i w:val="0"/>
-                <w:smallCaps w:val="0"/>
-                <w:strike w:val="0"/>
-                <w:color w:val="000000"/>
-                <w:sz w:val="24"/>
-                <w:szCs w:val="24"/>
-                <w:u w:val="none"/>
-                <w:shd w:fill="auto" w:val="clear"/>
-                <w:vertAlign w:val="baseline"/>
-                <w:rtl w:val="0"/>
-              </w:rPr>
-              <w:t xml:space="preserve">Tiempos de Desarrollo</w:t>
-            </w:r>
-          </w:p>
-        </w:tc>
-        <w:tc>
-          <w:tcPr/>
-          <w:p>
-            <w:pPr>
-              <w:keepNext w:val="0"/>
-              <w:keepLines w:val="0"/>
-              <w:pageBreakBefore w:val="0"/>
-              <w:widowControl w:val="1"/>
-              <w:pBdr>
-                <w:top w:space="0" w:sz="0" w:val="nil"/>
-                <w:left w:space="0" w:sz="0" w:val="nil"/>
-                <w:bottom w:space="0" w:sz="0" w:val="nil"/>
-                <w:right w:space="0" w:sz="0" w:val="nil"/>
-                <w:between w:space="0" w:sz="0" w:val="nil"/>
-              </w:pBdr>
-              <w:shd w:fill="auto" w:val="clear"/>
-              <w:spacing w:after="0" w:before="0" w:line="240" w:lineRule="auto"/>
-              <w:ind w:left="0" w:right="0" w:firstLine="0"/>
-              <w:jc w:val="left"/>
-              <w:rPr>
-                <w:rFonts w:ascii="Calibri" w:cs="Calibri" w:eastAsia="Calibri" w:hAnsi="Calibri"/>
-                <w:b w:val="0"/>
-                <w:i w:val="0"/>
-                <w:smallCaps w:val="0"/>
-                <w:strike w:val="0"/>
-                <w:color w:val="000000"/>
-                <w:sz w:val="24"/>
-                <w:szCs w:val="24"/>
-                <w:u w:val="none"/>
-                <w:shd w:fill="auto" w:val="clear"/>
-                <w:vertAlign w:val="baseline"/>
-              </w:rPr>
-            </w:pPr>
-            <w:r>
-              <w:rPr>
-                <w:rtl w:val="0"/>
-              </w:rPr>
-            </w:r>
-          </w:p>
-        </w:tc>
-      </w:tr>
-      <w:tr>
-        <w:trPr>
-          <w:cantSplit w:val="0"/>
-          <w:tblHeader w:val="0"/>
-        </w:trPr>
-        <w:tc>
-          <w:tcPr/>
-          <w:p>
-            <w:pPr>
-              <w:keepNext w:val="0"/>
-              <w:keepLines w:val="0"/>
-              <w:pageBreakBefore w:val="0"/>
-              <w:widowControl w:val="1"/>
-              <w:pBdr>
-                <w:top w:space="0" w:sz="0" w:val="nil"/>
-                <w:left w:space="0" w:sz="0" w:val="nil"/>
-                <w:bottom w:space="0" w:sz="0" w:val="nil"/>
-                <w:right w:space="0" w:sz="0" w:val="nil"/>
-                <w:between w:space="0" w:sz="0" w:val="nil"/>
-              </w:pBdr>
-              <w:shd w:fill="auto" w:val="clear"/>
-              <w:spacing w:after="0" w:before="0" w:line="240" w:lineRule="auto"/>
-              <w:ind w:left="0" w:right="0" w:firstLine="0"/>
-              <w:jc w:val="left"/>
-              <w:rPr>
-                <w:rFonts w:ascii="Calibri" w:cs="Calibri" w:eastAsia="Calibri" w:hAnsi="Calibri"/>
-                <w:b w:val="0"/>
-                <w:i w:val="0"/>
-                <w:smallCaps w:val="0"/>
-                <w:strike w:val="0"/>
-                <w:color w:val="000000"/>
-                <w:sz w:val="24"/>
-                <w:szCs w:val="24"/>
-                <w:u w:val="none"/>
-                <w:shd w:fill="auto" w:val="clear"/>
-                <w:vertAlign w:val="baseline"/>
-              </w:rPr>
-            </w:pPr>
-            <w:r>
-              <w:rPr>
-                <w:rtl w:val="0"/>
-              </w:rPr>
-            </w:r>
-          </w:p>
-          <w:p>
-            <w:pPr>
-              <w:keepNext w:val="0"/>
-              <w:keepLines w:val="0"/>
-              <w:pageBreakBefore w:val="0"/>
-              <w:widowControl w:val="1"/>
-              <w:pBdr>
-                <w:top w:space="0" w:sz="0" w:val="nil"/>
-                <w:left w:space="0" w:sz="0" w:val="nil"/>
-                <w:bottom w:space="0" w:sz="0" w:val="nil"/>
-                <w:right w:space="0" w:sz="0" w:val="nil"/>
-                <w:between w:space="0" w:sz="0" w:val="nil"/>
-              </w:pBdr>
-              <w:shd w:fill="auto" w:val="clear"/>
-              <w:spacing w:after="0" w:before="0" w:line="240" w:lineRule="auto"/>
-              <w:ind w:left="0" w:right="0" w:firstLine="0"/>
-              <w:jc w:val="left"/>
-              <w:rPr>
-                <w:rFonts w:ascii="Calibri" w:cs="Calibri" w:eastAsia="Calibri" w:hAnsi="Calibri"/>
-                <w:b w:val="0"/>
-                <w:i w:val="0"/>
-                <w:smallCaps w:val="0"/>
-                <w:strike w:val="0"/>
-                <w:color w:val="000000"/>
-                <w:sz w:val="24"/>
-                <w:szCs w:val="24"/>
-                <w:u w:val="none"/>
-                <w:shd w:fill="auto" w:val="clear"/>
-                <w:vertAlign w:val="baseline"/>
-              </w:rPr>
-            </w:pPr>
-            <w:r>
-              <w:rPr>
-                <w:rtl w:val="0"/>
-              </w:rPr>
-            </w:r>
-          </w:p>
-        </w:tc>
-        <w:tc>
-          <w:tcPr/>
-          <w:p>
-            <w:pPr>
-              <w:keepNext w:val="0"/>
-              <w:keepLines w:val="0"/>
-              <w:pageBreakBefore w:val="0"/>
-              <w:widowControl w:val="1"/>
-              <w:pBdr>
-                <w:top w:space="0" w:sz="0" w:val="nil"/>
-                <w:left w:space="0" w:sz="0" w:val="nil"/>
-                <w:bottom w:space="0" w:sz="0" w:val="nil"/>
-                <w:right w:space="0" w:sz="0" w:val="nil"/>
-                <w:between w:space="0" w:sz="0" w:val="nil"/>
-              </w:pBdr>
-              <w:shd w:fill="auto" w:val="clear"/>
-              <w:spacing w:after="0" w:before="0" w:line="240" w:lineRule="auto"/>
-              <w:ind w:left="0" w:right="0" w:firstLine="0"/>
-              <w:jc w:val="left"/>
-              <w:rPr>
-                <w:rFonts w:ascii="Calibri" w:cs="Calibri" w:eastAsia="Calibri" w:hAnsi="Calibri"/>
-                <w:b w:val="0"/>
-                <w:i w:val="0"/>
-                <w:smallCaps w:val="0"/>
-                <w:strike w:val="0"/>
-                <w:color w:val="000000"/>
-                <w:sz w:val="24"/>
-                <w:szCs w:val="24"/>
-                <w:u w:val="none"/>
-                <w:shd w:fill="auto" w:val="clear"/>
-                <w:vertAlign w:val="baseline"/>
-              </w:rPr>
-            </w:pPr>
-            <w:r>
-              <w:rPr>
-                <w:rtl w:val="0"/>
-              </w:rPr>
+                <w:rtl w:val="0"/>
+              </w:rPr>
+              <w:t xml:space="preserve">1–2 días</w:t>
+            </w:r>
+            <w:r>
+              <w:rPr>
+                <w:rtl w:val="0"/>
+              </w:rPr>
+              <w:t xml:space="preserve">; mejoras medianas en </w:t>
+            </w:r>
+            <w:r>
+              <w:rPr>
+                <w:b w:val="1"/>
+                <w:rtl w:val="0"/>
+              </w:rPr>
+              <w:t xml:space="preserve">1 semana</w:t>
+            </w:r>
+            <w:r>
+              <w:rPr>
+                <w:rtl w:val="0"/>
+              </w:rPr>
+              <w:t xml:space="preserve">.</w:t>
+              <w:br w:type="textWrapping"/>
+            </w:r>
+          </w:p>
+          <w:p>
+            <w:pPr>
+              <w:rPr/>
+            </w:pPr>
+            <w:r>
+              <w:rPr>
+                <w:rtl w:val="0"/>
+              </w:rPr>
+              <w:t xml:space="preserve">Dudas o incidencias respondidas en 24</w:t>
+            </w:r>
+            <w:r>
+              <w:rPr>
+                <w:b w:val="1"/>
+                <w:rtl w:val="0"/>
+              </w:rPr>
+              <w:t xml:space="preserve"> horas hábiles</w:t>
+            </w:r>
+            <w:r>
+              <w:rPr>
+                <w:rtl w:val="0"/>
+              </w:rPr>
+              <w:t xml:space="preserve">.</w:t>
+              <w:br w:type="textWrapping"/>
+            </w:r>
+          </w:p>
+          <w:p>
+            <w:pPr>
+              <w:rPr/>
+            </w:pPr>
+            <w:r>
+              <w:rPr>
+                <w:rtl w:val="0"/>
+              </w:rPr>
+              <w:t xml:space="preserve">Cada entrega se valida con alguien del negocio antes de publicarse.</w:t>
             </w:r>
           </w:p>
         </w:tc>
@@ -7459,7 +7949,7 @@
             <w:pPr>
               <w:numPr>
                 <w:ilvl w:val="0"/>
-                <w:numId w:val="7"/>
+                <w:numId w:val="9"/>
               </w:numPr>
               <w:spacing w:line="360" w:lineRule="auto"/>
               <w:ind w:left="720" w:hanging="360"/>
@@ -7479,7 +7969,7 @@
             <w:pPr>
               <w:numPr>
                 <w:ilvl w:val="0"/>
-                <w:numId w:val="7"/>
+                <w:numId w:val="9"/>
               </w:numPr>
               <w:spacing w:line="360" w:lineRule="auto"/>
               <w:ind w:left="720" w:hanging="360"/>
@@ -7499,7 +7989,7 @@
             <w:pPr>
               <w:numPr>
                 <w:ilvl w:val="0"/>
-                <w:numId w:val="7"/>
+                <w:numId w:val="9"/>
               </w:numPr>
               <w:spacing w:line="360" w:lineRule="auto"/>
               <w:ind w:left="720" w:hanging="360"/>
@@ -7519,7 +8009,7 @@
             <w:pPr>
               <w:numPr>
                 <w:ilvl w:val="0"/>
-                <w:numId w:val="7"/>
+                <w:numId w:val="9"/>
               </w:numPr>
               <w:spacing w:line="360" w:lineRule="auto"/>
               <w:ind w:left="720" w:hanging="360"/>
@@ -7539,7 +8029,7 @@
             <w:pPr>
               <w:numPr>
                 <w:ilvl w:val="0"/>
-                <w:numId w:val="7"/>
+                <w:numId w:val="9"/>
               </w:numPr>
               <w:spacing w:line="360" w:lineRule="auto"/>
               <w:ind w:left="720" w:hanging="360"/>
@@ -8093,7 +8583,7 @@
             <w:pPr>
               <w:numPr>
                 <w:ilvl w:val="0"/>
-                <w:numId w:val="6"/>
+                <w:numId w:val="8"/>
               </w:numPr>
               <w:spacing w:line="360" w:lineRule="auto"/>
               <w:ind w:left="720" w:hanging="360"/>
@@ -8113,7 +8603,7 @@
             <w:pPr>
               <w:numPr>
                 <w:ilvl w:val="0"/>
-                <w:numId w:val="6"/>
+                <w:numId w:val="8"/>
               </w:numPr>
               <w:spacing w:line="360" w:lineRule="auto"/>
               <w:ind w:left="720" w:hanging="360"/>
@@ -8133,7 +8623,7 @@
             <w:pPr>
               <w:numPr>
                 <w:ilvl w:val="0"/>
-                <w:numId w:val="6"/>
+                <w:numId w:val="8"/>
               </w:numPr>
               <w:spacing w:line="360" w:lineRule="auto"/>
               <w:ind w:left="720" w:hanging="360"/>
@@ -8153,7 +8643,7 @@
             <w:pPr>
               <w:numPr>
                 <w:ilvl w:val="0"/>
-                <w:numId w:val="6"/>
+                <w:numId w:val="8"/>
               </w:numPr>
               <w:spacing w:line="360" w:lineRule="auto"/>
               <w:ind w:left="720" w:hanging="360"/>
@@ -8173,7 +8663,7 @@
             <w:pPr>
               <w:numPr>
                 <w:ilvl w:val="0"/>
-                <w:numId w:val="6"/>
+                <w:numId w:val="8"/>
               </w:numPr>
               <w:spacing w:line="360" w:lineRule="auto"/>
               <w:ind w:left="720" w:hanging="360"/>
@@ -8193,7 +8683,7 @@
             <w:pPr>
               <w:numPr>
                 <w:ilvl w:val="0"/>
-                <w:numId w:val="6"/>
+                <w:numId w:val="8"/>
               </w:numPr>
               <w:spacing w:line="360" w:lineRule="auto"/>
               <w:ind w:left="720" w:hanging="360"/>
@@ -8213,7 +8703,7 @@
             <w:pPr>
               <w:numPr>
                 <w:ilvl w:val="0"/>
-                <w:numId w:val="6"/>
+                <w:numId w:val="8"/>
               </w:numPr>
               <w:spacing w:line="360" w:lineRule="auto"/>
               <w:ind w:left="720" w:hanging="360"/>
@@ -8245,7 +8735,7 @@
             <w:pPr>
               <w:numPr>
                 <w:ilvl w:val="0"/>
-                <w:numId w:val="6"/>
+                <w:numId w:val="8"/>
               </w:numPr>
               <w:spacing w:line="360" w:lineRule="auto"/>
               <w:ind w:left="720" w:hanging="360"/>
@@ -8324,7 +8814,7 @@
           <w:color w:val="000000"/>
           <w:rtl w:val="0"/>
         </w:rPr>
-        <w:t xml:space="preserve">Premisas y restricciones</w:t>
+        <w:t xml:space="preserve">Permisos y restricciones</w:t>
       </w:r>
     </w:p>
     <w:tbl>
@@ -8366,7 +8856,7 @@
               <w:rPr>
                 <w:rtl w:val="0"/>
               </w:rPr>
-              <w:t xml:space="preserve">Premisas:</w:t>
+              <w:t xml:space="preserve">Permisos:</w:t>
             </w:r>
           </w:p>
           <w:p>
@@ -8383,7 +8873,7 @@
             <w:pPr>
               <w:numPr>
                 <w:ilvl w:val="0"/>
-                <w:numId w:val="8"/>
+                <w:numId w:val="13"/>
               </w:numPr>
               <w:spacing w:line="360" w:lineRule="auto"/>
               <w:ind w:left="720" w:hanging="360"/>
@@ -8403,7 +8893,7 @@
             <w:pPr>
               <w:numPr>
                 <w:ilvl w:val="0"/>
-                <w:numId w:val="8"/>
+                <w:numId w:val="13"/>
               </w:numPr>
               <w:spacing w:line="360" w:lineRule="auto"/>
               <w:ind w:left="720" w:hanging="360"/>
@@ -8423,7 +8913,7 @@
             <w:pPr>
               <w:numPr>
                 <w:ilvl w:val="0"/>
-                <w:numId w:val="8"/>
+                <w:numId w:val="13"/>
               </w:numPr>
               <w:spacing w:line="360" w:lineRule="auto"/>
               <w:ind w:left="720" w:hanging="360"/>
@@ -8443,7 +8933,7 @@
             <w:pPr>
               <w:numPr>
                 <w:ilvl w:val="0"/>
-                <w:numId w:val="8"/>
+                <w:numId w:val="13"/>
               </w:numPr>
               <w:spacing w:line="360" w:lineRule="auto"/>
               <w:ind w:left="720" w:hanging="360"/>
@@ -8488,7 +8978,7 @@
             <w:pPr>
               <w:numPr>
                 <w:ilvl w:val="0"/>
-                <w:numId w:val="9"/>
+                <w:numId w:val="14"/>
               </w:numPr>
               <w:spacing w:line="360" w:lineRule="auto"/>
               <w:ind w:left="720" w:hanging="360"/>
@@ -8508,7 +8998,7 @@
             <w:pPr>
               <w:numPr>
                 <w:ilvl w:val="0"/>
-                <w:numId w:val="9"/>
+                <w:numId w:val="14"/>
               </w:numPr>
               <w:spacing w:line="360" w:lineRule="auto"/>
               <w:ind w:left="720" w:hanging="360"/>
@@ -8528,7 +9018,7 @@
             <w:pPr>
               <w:numPr>
                 <w:ilvl w:val="0"/>
-                <w:numId w:val="9"/>
+                <w:numId w:val="14"/>
               </w:numPr>
               <w:spacing w:line="360" w:lineRule="auto"/>
               <w:ind w:left="720" w:hanging="360"/>
@@ -8548,7 +9038,7 @@
             <w:pPr>
               <w:numPr>
                 <w:ilvl w:val="0"/>
-                <w:numId w:val="9"/>
+                <w:numId w:val="14"/>
               </w:numPr>
               <w:spacing w:line="360" w:lineRule="auto"/>
               <w:ind w:left="720" w:hanging="360"/>
@@ -9709,7 +10199,7 @@
             <w:pPr>
               <w:numPr>
                 <w:ilvl w:val="0"/>
-                <w:numId w:val="5"/>
+                <w:numId w:val="6"/>
               </w:numPr>
               <w:spacing w:line="360" w:lineRule="auto"/>
               <w:ind w:left="720" w:hanging="360"/>
@@ -9729,7 +10219,7 @@
             <w:pPr>
               <w:numPr>
                 <w:ilvl w:val="0"/>
-                <w:numId w:val="5"/>
+                <w:numId w:val="6"/>
               </w:numPr>
               <w:spacing w:line="360" w:lineRule="auto"/>
               <w:ind w:left="720" w:hanging="360"/>
@@ -9749,7 +10239,7 @@
             <w:pPr>
               <w:numPr>
                 <w:ilvl w:val="0"/>
-                <w:numId w:val="5"/>
+                <w:numId w:val="6"/>
               </w:numPr>
               <w:spacing w:line="360" w:lineRule="auto"/>
               <w:ind w:left="720" w:hanging="360"/>
@@ -11217,7 +11707,7 @@
     <w:lvl w:ilvl="0">
       <w:start w:val="1"/>
       <w:numFmt w:val="bullet"/>
-      <w:lvlText w:val="-"/>
+      <w:lvlText w:val="●"/>
       <w:lvlJc w:val="left"/>
       <w:pPr>
         <w:ind w:left="720" w:hanging="360"/>
@@ -11229,7 +11719,7 @@
     <w:lvl w:ilvl="1">
       <w:start w:val="1"/>
       <w:numFmt w:val="bullet"/>
-      <w:lvlText w:val="-"/>
+      <w:lvlText w:val="○"/>
       <w:lvlJc w:val="left"/>
       <w:pPr>
         <w:ind w:left="1440" w:hanging="360"/>
@@ -11241,7 +11731,7 @@
     <w:lvl w:ilvl="2">
       <w:start w:val="1"/>
       <w:numFmt w:val="bullet"/>
-      <w:lvlText w:val="-"/>
+      <w:lvlText w:val="■"/>
       <w:lvlJc w:val="left"/>
       <w:pPr>
         <w:ind w:left="2160" w:hanging="360"/>
@@ -11253,7 +11743,7 @@
     <w:lvl w:ilvl="3">
       <w:start w:val="1"/>
       <w:numFmt w:val="bullet"/>
-      <w:lvlText w:val="-"/>
+      <w:lvlText w:val="●"/>
       <w:lvlJc w:val="left"/>
       <w:pPr>
         <w:ind w:left="2880" w:hanging="360"/>
@@ -11265,7 +11755,7 @@
     <w:lvl w:ilvl="4">
       <w:start w:val="1"/>
       <w:numFmt w:val="bullet"/>
-      <w:lvlText w:val="-"/>
+      <w:lvlText w:val="○"/>
       <w:lvlJc w:val="left"/>
       <w:pPr>
         <w:ind w:left="3600" w:hanging="360"/>
@@ -11277,7 +11767,7 @@
     <w:lvl w:ilvl="5">
       <w:start w:val="1"/>
       <w:numFmt w:val="bullet"/>
-      <w:lvlText w:val="-"/>
+      <w:lvlText w:val="■"/>
       <w:lvlJc w:val="left"/>
       <w:pPr>
         <w:ind w:left="4320" w:hanging="360"/>
@@ -11289,7 +11779,7 @@
     <w:lvl w:ilvl="6">
       <w:start w:val="1"/>
       <w:numFmt w:val="bullet"/>
-      <w:lvlText w:val="-"/>
+      <w:lvlText w:val="●"/>
       <w:lvlJc w:val="left"/>
       <w:pPr>
         <w:ind w:left="5040" w:hanging="360"/>
@@ -11301,7 +11791,7 @@
     <w:lvl w:ilvl="7">
       <w:start w:val="1"/>
       <w:numFmt w:val="bullet"/>
-      <w:lvlText w:val="-"/>
+      <w:lvlText w:val="○"/>
       <w:lvlJc w:val="left"/>
       <w:pPr>
         <w:ind w:left="5760" w:hanging="360"/>
@@ -11313,7 +11803,7 @@
     <w:lvl w:ilvl="8">
       <w:start w:val="1"/>
       <w:numFmt w:val="bullet"/>
-      <w:lvlText w:val="-"/>
+      <w:lvlText w:val="■"/>
       <w:lvlJc w:val="left"/>
       <w:pPr>
         <w:ind w:left="6480" w:hanging="360"/>
@@ -11435,6 +11925,226 @@
   </w:abstractNum>
   <w:abstractNum w:abstractNumId="7">
     <w:lvl w:ilvl="0">
+      <w:start w:val="1"/>
+      <w:numFmt w:val="bullet"/>
+      <w:lvlText w:val="●"/>
+      <w:lvlJc w:val="left"/>
+      <w:pPr>
+        <w:ind w:left="720" w:hanging="360"/>
+      </w:pPr>
+      <w:rPr>
+        <w:u w:val="none"/>
+      </w:rPr>
+    </w:lvl>
+    <w:lvl w:ilvl="1">
+      <w:start w:val="1"/>
+      <w:numFmt w:val="bullet"/>
+      <w:lvlText w:val="○"/>
+      <w:lvlJc w:val="left"/>
+      <w:pPr>
+        <w:ind w:left="1440" w:hanging="360"/>
+      </w:pPr>
+      <w:rPr>
+        <w:u w:val="none"/>
+      </w:rPr>
+    </w:lvl>
+    <w:lvl w:ilvl="2">
+      <w:start w:val="1"/>
+      <w:numFmt w:val="bullet"/>
+      <w:lvlText w:val="■"/>
+      <w:lvlJc w:val="left"/>
+      <w:pPr>
+        <w:ind w:left="2160" w:hanging="360"/>
+      </w:pPr>
+      <w:rPr>
+        <w:u w:val="none"/>
+      </w:rPr>
+    </w:lvl>
+    <w:lvl w:ilvl="3">
+      <w:start w:val="1"/>
+      <w:numFmt w:val="bullet"/>
+      <w:lvlText w:val="●"/>
+      <w:lvlJc w:val="left"/>
+      <w:pPr>
+        <w:ind w:left="2880" w:hanging="360"/>
+      </w:pPr>
+      <w:rPr>
+        <w:u w:val="none"/>
+      </w:rPr>
+    </w:lvl>
+    <w:lvl w:ilvl="4">
+      <w:start w:val="1"/>
+      <w:numFmt w:val="bullet"/>
+      <w:lvlText w:val="○"/>
+      <w:lvlJc w:val="left"/>
+      <w:pPr>
+        <w:ind w:left="3600" w:hanging="360"/>
+      </w:pPr>
+      <w:rPr>
+        <w:u w:val="none"/>
+      </w:rPr>
+    </w:lvl>
+    <w:lvl w:ilvl="5">
+      <w:start w:val="1"/>
+      <w:numFmt w:val="bullet"/>
+      <w:lvlText w:val="■"/>
+      <w:lvlJc w:val="left"/>
+      <w:pPr>
+        <w:ind w:left="4320" w:hanging="360"/>
+      </w:pPr>
+      <w:rPr>
+        <w:u w:val="none"/>
+      </w:rPr>
+    </w:lvl>
+    <w:lvl w:ilvl="6">
+      <w:start w:val="1"/>
+      <w:numFmt w:val="bullet"/>
+      <w:lvlText w:val="●"/>
+      <w:lvlJc w:val="left"/>
+      <w:pPr>
+        <w:ind w:left="5040" w:hanging="360"/>
+      </w:pPr>
+      <w:rPr>
+        <w:u w:val="none"/>
+      </w:rPr>
+    </w:lvl>
+    <w:lvl w:ilvl="7">
+      <w:start w:val="1"/>
+      <w:numFmt w:val="bullet"/>
+      <w:lvlText w:val="○"/>
+      <w:lvlJc w:val="left"/>
+      <w:pPr>
+        <w:ind w:left="5760" w:hanging="360"/>
+      </w:pPr>
+      <w:rPr>
+        <w:u w:val="none"/>
+      </w:rPr>
+    </w:lvl>
+    <w:lvl w:ilvl="8">
+      <w:start w:val="1"/>
+      <w:numFmt w:val="bullet"/>
+      <w:lvlText w:val="■"/>
+      <w:lvlJc w:val="left"/>
+      <w:pPr>
+        <w:ind w:left="6480" w:hanging="360"/>
+      </w:pPr>
+      <w:rPr>
+        <w:u w:val="none"/>
+      </w:rPr>
+    </w:lvl>
+  </w:abstractNum>
+  <w:abstractNum w:abstractNumId="8">
+    <w:lvl w:ilvl="0">
+      <w:start w:val="1"/>
+      <w:numFmt w:val="bullet"/>
+      <w:lvlText w:val="-"/>
+      <w:lvlJc w:val="left"/>
+      <w:pPr>
+        <w:ind w:left="720" w:hanging="360"/>
+      </w:pPr>
+      <w:rPr>
+        <w:u w:val="none"/>
+      </w:rPr>
+    </w:lvl>
+    <w:lvl w:ilvl="1">
+      <w:start w:val="1"/>
+      <w:numFmt w:val="bullet"/>
+      <w:lvlText w:val="-"/>
+      <w:lvlJc w:val="left"/>
+      <w:pPr>
+        <w:ind w:left="1440" w:hanging="360"/>
+      </w:pPr>
+      <w:rPr>
+        <w:u w:val="none"/>
+      </w:rPr>
+    </w:lvl>
+    <w:lvl w:ilvl="2">
+      <w:start w:val="1"/>
+      <w:numFmt w:val="bullet"/>
+      <w:lvlText w:val="-"/>
+      <w:lvlJc w:val="left"/>
+      <w:pPr>
+        <w:ind w:left="2160" w:hanging="360"/>
+      </w:pPr>
+      <w:rPr>
+        <w:u w:val="none"/>
+      </w:rPr>
+    </w:lvl>
+    <w:lvl w:ilvl="3">
+      <w:start w:val="1"/>
+      <w:numFmt w:val="bullet"/>
+      <w:lvlText w:val="-"/>
+      <w:lvlJc w:val="left"/>
+      <w:pPr>
+        <w:ind w:left="2880" w:hanging="360"/>
+      </w:pPr>
+      <w:rPr>
+        <w:u w:val="none"/>
+      </w:rPr>
+    </w:lvl>
+    <w:lvl w:ilvl="4">
+      <w:start w:val="1"/>
+      <w:numFmt w:val="bullet"/>
+      <w:lvlText w:val="-"/>
+      <w:lvlJc w:val="left"/>
+      <w:pPr>
+        <w:ind w:left="3600" w:hanging="360"/>
+      </w:pPr>
+      <w:rPr>
+        <w:u w:val="none"/>
+      </w:rPr>
+    </w:lvl>
+    <w:lvl w:ilvl="5">
+      <w:start w:val="1"/>
+      <w:numFmt w:val="bullet"/>
+      <w:lvlText w:val="-"/>
+      <w:lvlJc w:val="left"/>
+      <w:pPr>
+        <w:ind w:left="4320" w:hanging="360"/>
+      </w:pPr>
+      <w:rPr>
+        <w:u w:val="none"/>
+      </w:rPr>
+    </w:lvl>
+    <w:lvl w:ilvl="6">
+      <w:start w:val="1"/>
+      <w:numFmt w:val="bullet"/>
+      <w:lvlText w:val="-"/>
+      <w:lvlJc w:val="left"/>
+      <w:pPr>
+        <w:ind w:left="5040" w:hanging="360"/>
+      </w:pPr>
+      <w:rPr>
+        <w:u w:val="none"/>
+      </w:rPr>
+    </w:lvl>
+    <w:lvl w:ilvl="7">
+      <w:start w:val="1"/>
+      <w:numFmt w:val="bullet"/>
+      <w:lvlText w:val="-"/>
+      <w:lvlJc w:val="left"/>
+      <w:pPr>
+        <w:ind w:left="5760" w:hanging="360"/>
+      </w:pPr>
+      <w:rPr>
+        <w:u w:val="none"/>
+      </w:rPr>
+    </w:lvl>
+    <w:lvl w:ilvl="8">
+      <w:start w:val="1"/>
+      <w:numFmt w:val="bullet"/>
+      <w:lvlText w:val="-"/>
+      <w:lvlJc w:val="left"/>
+      <w:pPr>
+        <w:ind w:left="6480" w:hanging="360"/>
+      </w:pPr>
+      <w:rPr>
+        <w:u w:val="none"/>
+      </w:rPr>
+    </w:lvl>
+  </w:abstractNum>
+  <w:abstractNum w:abstractNumId="9">
+    <w:lvl w:ilvl="0">
       <w:start w:val="13"/>
       <w:numFmt w:val="bullet"/>
       <w:lvlText w:val="-"/>
@@ -11543,7 +12253,337 @@
       </w:rPr>
     </w:lvl>
   </w:abstractNum>
-  <w:abstractNum w:abstractNumId="8">
+  <w:abstractNum w:abstractNumId="10">
+    <w:lvl w:ilvl="0">
+      <w:start w:val="1"/>
+      <w:numFmt w:val="bullet"/>
+      <w:lvlText w:val="●"/>
+      <w:lvlJc w:val="left"/>
+      <w:pPr>
+        <w:ind w:left="720" w:hanging="360"/>
+      </w:pPr>
+      <w:rPr>
+        <w:u w:val="none"/>
+      </w:rPr>
+    </w:lvl>
+    <w:lvl w:ilvl="1">
+      <w:start w:val="1"/>
+      <w:numFmt w:val="bullet"/>
+      <w:lvlText w:val="○"/>
+      <w:lvlJc w:val="left"/>
+      <w:pPr>
+        <w:ind w:left="1440" w:hanging="360"/>
+      </w:pPr>
+      <w:rPr>
+        <w:u w:val="none"/>
+      </w:rPr>
+    </w:lvl>
+    <w:lvl w:ilvl="2">
+      <w:start w:val="1"/>
+      <w:numFmt w:val="bullet"/>
+      <w:lvlText w:val="■"/>
+      <w:lvlJc w:val="left"/>
+      <w:pPr>
+        <w:ind w:left="2160" w:hanging="360"/>
+      </w:pPr>
+      <w:rPr>
+        <w:u w:val="none"/>
+      </w:rPr>
+    </w:lvl>
+    <w:lvl w:ilvl="3">
+      <w:start w:val="1"/>
+      <w:numFmt w:val="bullet"/>
+      <w:lvlText w:val="●"/>
+      <w:lvlJc w:val="left"/>
+      <w:pPr>
+        <w:ind w:left="2880" w:hanging="360"/>
+      </w:pPr>
+      <w:rPr>
+        <w:u w:val="none"/>
+      </w:rPr>
+    </w:lvl>
+    <w:lvl w:ilvl="4">
+      <w:start w:val="1"/>
+      <w:numFmt w:val="bullet"/>
+      <w:lvlText w:val="○"/>
+      <w:lvlJc w:val="left"/>
+      <w:pPr>
+        <w:ind w:left="3600" w:hanging="360"/>
+      </w:pPr>
+      <w:rPr>
+        <w:u w:val="none"/>
+      </w:rPr>
+    </w:lvl>
+    <w:lvl w:ilvl="5">
+      <w:start w:val="1"/>
+      <w:numFmt w:val="bullet"/>
+      <w:lvlText w:val="■"/>
+      <w:lvlJc w:val="left"/>
+      <w:pPr>
+        <w:ind w:left="4320" w:hanging="360"/>
+      </w:pPr>
+      <w:rPr>
+        <w:u w:val="none"/>
+      </w:rPr>
+    </w:lvl>
+    <w:lvl w:ilvl="6">
+      <w:start w:val="1"/>
+      <w:numFmt w:val="bullet"/>
+      <w:lvlText w:val="●"/>
+      <w:lvlJc w:val="left"/>
+      <w:pPr>
+        <w:ind w:left="5040" w:hanging="360"/>
+      </w:pPr>
+      <w:rPr>
+        <w:u w:val="none"/>
+      </w:rPr>
+    </w:lvl>
+    <w:lvl w:ilvl="7">
+      <w:start w:val="1"/>
+      <w:numFmt w:val="bullet"/>
+      <w:lvlText w:val="○"/>
+      <w:lvlJc w:val="left"/>
+      <w:pPr>
+        <w:ind w:left="5760" w:hanging="360"/>
+      </w:pPr>
+      <w:rPr>
+        <w:u w:val="none"/>
+      </w:rPr>
+    </w:lvl>
+    <w:lvl w:ilvl="8">
+      <w:start w:val="1"/>
+      <w:numFmt w:val="bullet"/>
+      <w:lvlText w:val="■"/>
+      <w:lvlJc w:val="left"/>
+      <w:pPr>
+        <w:ind w:left="6480" w:hanging="360"/>
+      </w:pPr>
+      <w:rPr>
+        <w:u w:val="none"/>
+      </w:rPr>
+    </w:lvl>
+  </w:abstractNum>
+  <w:abstractNum w:abstractNumId="11">
+    <w:lvl w:ilvl="0">
+      <w:start w:val="1"/>
+      <w:numFmt w:val="bullet"/>
+      <w:lvlText w:val="●"/>
+      <w:lvlJc w:val="left"/>
+      <w:pPr>
+        <w:ind w:left="720" w:hanging="360"/>
+      </w:pPr>
+      <w:rPr>
+        <w:u w:val="none"/>
+      </w:rPr>
+    </w:lvl>
+    <w:lvl w:ilvl="1">
+      <w:start w:val="1"/>
+      <w:numFmt w:val="bullet"/>
+      <w:lvlText w:val="○"/>
+      <w:lvlJc w:val="left"/>
+      <w:pPr>
+        <w:ind w:left="1440" w:hanging="360"/>
+      </w:pPr>
+      <w:rPr>
+        <w:u w:val="none"/>
+      </w:rPr>
+    </w:lvl>
+    <w:lvl w:ilvl="2">
+      <w:start w:val="1"/>
+      <w:numFmt w:val="bullet"/>
+      <w:lvlText w:val="■"/>
+      <w:lvlJc w:val="left"/>
+      <w:pPr>
+        <w:ind w:left="2160" w:hanging="360"/>
+      </w:pPr>
+      <w:rPr>
+        <w:u w:val="none"/>
+      </w:rPr>
+    </w:lvl>
+    <w:lvl w:ilvl="3">
+      <w:start w:val="1"/>
+      <w:numFmt w:val="bullet"/>
+      <w:lvlText w:val="●"/>
+      <w:lvlJc w:val="left"/>
+      <w:pPr>
+        <w:ind w:left="2880" w:hanging="360"/>
+      </w:pPr>
+      <w:rPr>
+        <w:u w:val="none"/>
+      </w:rPr>
+    </w:lvl>
+    <w:lvl w:ilvl="4">
+      <w:start w:val="1"/>
+      <w:numFmt w:val="bullet"/>
+      <w:lvlText w:val="○"/>
+      <w:lvlJc w:val="left"/>
+      <w:pPr>
+        <w:ind w:left="3600" w:hanging="360"/>
+      </w:pPr>
+      <w:rPr>
+        <w:u w:val="none"/>
+      </w:rPr>
+    </w:lvl>
+    <w:lvl w:ilvl="5">
+      <w:start w:val="1"/>
+      <w:numFmt w:val="bullet"/>
+      <w:lvlText w:val="■"/>
+      <w:lvlJc w:val="left"/>
+      <w:pPr>
+        <w:ind w:left="4320" w:hanging="360"/>
+      </w:pPr>
+      <w:rPr>
+        <w:u w:val="none"/>
+      </w:rPr>
+    </w:lvl>
+    <w:lvl w:ilvl="6">
+      <w:start w:val="1"/>
+      <w:numFmt w:val="bullet"/>
+      <w:lvlText w:val="●"/>
+      <w:lvlJc w:val="left"/>
+      <w:pPr>
+        <w:ind w:left="5040" w:hanging="360"/>
+      </w:pPr>
+      <w:rPr>
+        <w:u w:val="none"/>
+      </w:rPr>
+    </w:lvl>
+    <w:lvl w:ilvl="7">
+      <w:start w:val="1"/>
+      <w:numFmt w:val="bullet"/>
+      <w:lvlText w:val="○"/>
+      <w:lvlJc w:val="left"/>
+      <w:pPr>
+        <w:ind w:left="5760" w:hanging="360"/>
+      </w:pPr>
+      <w:rPr>
+        <w:u w:val="none"/>
+      </w:rPr>
+    </w:lvl>
+    <w:lvl w:ilvl="8">
+      <w:start w:val="1"/>
+      <w:numFmt w:val="bullet"/>
+      <w:lvlText w:val="■"/>
+      <w:lvlJc w:val="left"/>
+      <w:pPr>
+        <w:ind w:left="6480" w:hanging="360"/>
+      </w:pPr>
+      <w:rPr>
+        <w:u w:val="none"/>
+      </w:rPr>
+    </w:lvl>
+  </w:abstractNum>
+  <w:abstractNum w:abstractNumId="12">
+    <w:lvl w:ilvl="0">
+      <w:start w:val="1"/>
+      <w:numFmt w:val="bullet"/>
+      <w:lvlText w:val="●"/>
+      <w:lvlJc w:val="left"/>
+      <w:pPr>
+        <w:ind w:left="720" w:hanging="360"/>
+      </w:pPr>
+      <w:rPr>
+        <w:u w:val="none"/>
+      </w:rPr>
+    </w:lvl>
+    <w:lvl w:ilvl="1">
+      <w:start w:val="1"/>
+      <w:numFmt w:val="bullet"/>
+      <w:lvlText w:val="○"/>
+      <w:lvlJc w:val="left"/>
+      <w:pPr>
+        <w:ind w:left="1440" w:hanging="360"/>
+      </w:pPr>
+      <w:rPr>
+        <w:u w:val="none"/>
+      </w:rPr>
+    </w:lvl>
+    <w:lvl w:ilvl="2">
+      <w:start w:val="1"/>
+      <w:numFmt w:val="bullet"/>
+      <w:lvlText w:val="■"/>
+      <w:lvlJc w:val="left"/>
+      <w:pPr>
+        <w:ind w:left="2160" w:hanging="360"/>
+      </w:pPr>
+      <w:rPr>
+        <w:u w:val="none"/>
+      </w:rPr>
+    </w:lvl>
+    <w:lvl w:ilvl="3">
+      <w:start w:val="1"/>
+      <w:numFmt w:val="bullet"/>
+      <w:lvlText w:val="●"/>
+      <w:lvlJc w:val="left"/>
+      <w:pPr>
+        <w:ind w:left="2880" w:hanging="360"/>
+      </w:pPr>
+      <w:rPr>
+        <w:u w:val="none"/>
+      </w:rPr>
+    </w:lvl>
+    <w:lvl w:ilvl="4">
+      <w:start w:val="1"/>
+      <w:numFmt w:val="bullet"/>
+      <w:lvlText w:val="○"/>
+      <w:lvlJc w:val="left"/>
+      <w:pPr>
+        <w:ind w:left="3600" w:hanging="360"/>
+      </w:pPr>
+      <w:rPr>
+        <w:u w:val="none"/>
+      </w:rPr>
+    </w:lvl>
+    <w:lvl w:ilvl="5">
+      <w:start w:val="1"/>
+      <w:numFmt w:val="bullet"/>
+      <w:lvlText w:val="■"/>
+      <w:lvlJc w:val="left"/>
+      <w:pPr>
+        <w:ind w:left="4320" w:hanging="360"/>
+      </w:pPr>
+      <w:rPr>
+        <w:u w:val="none"/>
+      </w:rPr>
+    </w:lvl>
+    <w:lvl w:ilvl="6">
+      <w:start w:val="1"/>
+      <w:numFmt w:val="bullet"/>
+      <w:lvlText w:val="●"/>
+      <w:lvlJc w:val="left"/>
+      <w:pPr>
+        <w:ind w:left="5040" w:hanging="360"/>
+      </w:pPr>
+      <w:rPr>
+        <w:u w:val="none"/>
+      </w:rPr>
+    </w:lvl>
+    <w:lvl w:ilvl="7">
+      <w:start w:val="1"/>
+      <w:numFmt w:val="bullet"/>
+      <w:lvlText w:val="○"/>
+      <w:lvlJc w:val="left"/>
+      <w:pPr>
+        <w:ind w:left="5760" w:hanging="360"/>
+      </w:pPr>
+      <w:rPr>
+        <w:u w:val="none"/>
+      </w:rPr>
+    </w:lvl>
+    <w:lvl w:ilvl="8">
+      <w:start w:val="1"/>
+      <w:numFmt w:val="bullet"/>
+      <w:lvlText w:val="■"/>
+      <w:lvlJc w:val="left"/>
+      <w:pPr>
+        <w:ind w:left="6480" w:hanging="360"/>
+      </w:pPr>
+      <w:rPr>
+        <w:u w:val="none"/>
+      </w:rPr>
+    </w:lvl>
+  </w:abstractNum>
+  <w:abstractNum w:abstractNumId="13">
     <w:lvl w:ilvl="0">
       <w:start w:val="1"/>
       <w:numFmt w:val="bullet"/>
@@ -11653,7 +12693,7 @@
       </w:rPr>
     </w:lvl>
   </w:abstractNum>
-  <w:abstractNum w:abstractNumId="9">
+  <w:abstractNum w:abstractNumId="14">
     <w:lvl w:ilvl="0">
       <w:start w:val="1"/>
       <w:numFmt w:val="bullet"/>
@@ -11790,6 +12830,21 @@
   <w:num w:numId="9">
     <w:abstractNumId w:val="9"/>
   </w:num>
+  <w:num w:numId="10">
+    <w:abstractNumId w:val="10"/>
+  </w:num>
+  <w:num w:numId="11">
+    <w:abstractNumId w:val="11"/>
+  </w:num>
+  <w:num w:numId="12">
+    <w:abstractNumId w:val="12"/>
+  </w:num>
+  <w:num w:numId="13">
+    <w:abstractNumId w:val="13"/>
+  </w:num>
+  <w:num w:numId="14">
+    <w:abstractNumId w:val="14"/>
+  </w:num>
 </w:numbering>
 </file>
 
@@ -11808,11 +12863,19 @@
       <w:pPr/>
     </w:pPrDefault>
   </w:docDefaults>
+  <w:style w:type="table" w:styleId="TableNormal" w:default="1">
+    <w:name w:val="TableNormal"/>
+    <w:tblPr>
+      <w:tblCellMar>
+        <w:top w:w="100.0" w:type="dxa"/>
+        <w:left w:w="100.0" w:type="dxa"/>
+        <w:bottom w:w="100.0" w:type="dxa"/>
+        <w:right w:w="100.0" w:type="dxa"/>
+      </w:tblCellMar>
+    </w:tblPr>
+  </w:style>
   <w:style w:type="paragraph" w:styleId="Normal" w:default="1">
     <w:name w:val="normal"/>
-  </w:style>
-  <w:style w:type="table" w:styleId="TableNormal" w:default="1">
-    <w:name w:val="TableNormal"/>
   </w:style>
   <w:style w:type="paragraph" w:styleId="Heading1">
     <w:name w:val="heading 1"/>

</xml_diff>